<commit_message>
Subrayar primer indicador (PRUEBA)
</commit_message>
<xml_diff>
--- a/Listado Indicadores/Propuesta Compendio Estadístico de Género 2023.docx
+++ b/Listado Indicadores/Propuesta Compendio Estadístico de Género 2023.docx
@@ -48,29 +48,27 @@
           <w:numId w:val="1"/>
         </w:numPr>
         <w:rPr>
-          <w:lang w:val="es-MX"/>
-        </w:rPr>
-      </w:pPr>
-      <w:r>
-        <w:rPr>
-          <w:lang w:val="es-MX"/>
-        </w:rPr>
-        <w:t>P</w:t>
-      </w:r>
-      <w:r>
-        <w:rPr>
-          <w:lang w:val="es-MX"/>
-        </w:rPr>
-        <w:t>oblación por sexo</w:t>
-      </w:r>
-      <w:r>
-        <w:rPr>
+          <w:highlight w:val="yellow"/>
+          <w:lang w:val="es-MX"/>
+        </w:rPr>
+      </w:pPr>
+      <w:r>
+        <w:rPr>
+          <w:highlight w:val="yellow"/>
+          <w:lang w:val="es-MX"/>
+        </w:rPr>
+        <w:t>Población por sexo</w:t>
+      </w:r>
+      <w:r>
+        <w:rPr>
+          <w:highlight w:val="yellow"/>
           <w:lang w:val="es-MX"/>
         </w:rPr>
         <w:t>,</w:t>
       </w:r>
       <w:r>
         <w:rPr>
+          <w:highlight w:val="yellow"/>
           <w:lang w:val="es-MX"/>
         </w:rPr>
         <w:t xml:space="preserve"> según grupo de edad</w:t>
@@ -1245,6 +1243,7 @@
           <w:szCs w:val="24"/>
           <w:lang w:val="es-MX"/>
         </w:rPr>
+        <w:lastRenderedPageBreak/>
         <w:t>Tasa neta de escolaridad en el ciclo básico por sexo</w:t>
       </w:r>
       <w:r>

</xml_diff>